<commit_message>
eliminacion atributo horario en Cita y DOMINIOS
</commit_message>
<xml_diff>
--- a/SUPUESTO2.docx
+++ b/SUPUESTO2.docx
@@ -528,35 +528,19 @@
         <w:t>Animal</w:t>
       </w:r>
       <w:r>
-        <w:t xml:space="preserve"> (1,1) –(pertenece a)– (</w:t>
-      </w:r>
-      <w:proofErr w:type="gramStart"/>
-      <w:r>
-        <w:t>1,n</w:t>
-      </w:r>
-      <w:proofErr w:type="gramEnd"/>
-      <w:r>
-        <w:t>) Dueño</w:t>
-      </w:r>
-    </w:p>
-    <w:p>
-      <w:pPr>
-        <w:pStyle w:val="ListParagraph"/>
-        <w:numPr>
-          <w:ilvl w:val="0"/>
-          <w:numId w:val="1"/>
-        </w:numPr>
-      </w:pPr>
-      <w:r>
-        <w:t>Cita (1,1) –(paciente citado)– (</w:t>
-      </w:r>
-      <w:proofErr w:type="gramStart"/>
-      <w:r>
-        <w:t>1,n</w:t>
-      </w:r>
-      <w:proofErr w:type="gramEnd"/>
-      <w:r>
-        <w:t xml:space="preserve">) </w:t>
+        <w:t xml:space="preserve"> (1,1) –(pertenece a)– (1,n) Dueño</w:t>
+      </w:r>
+    </w:p>
+    <w:p>
+      <w:pPr>
+        <w:pStyle w:val="ListParagraph"/>
+        <w:numPr>
+          <w:ilvl w:val="0"/>
+          <w:numId w:val="1"/>
+        </w:numPr>
+      </w:pPr>
+      <w:r>
+        <w:t xml:space="preserve">Cita (1,1) –(paciente citado)– (1,n) </w:t>
       </w:r>
       <w:r>
         <w:rPr>
@@ -595,414 +579,414 @@
         <w:br w:type="page"/>
       </w:r>
     </w:p>
+    <w:p>
+      <w:r>
+        <w:rPr>
+          <w:u w:val="single"/>
+        </w:rPr>
+        <w:lastRenderedPageBreak/>
+        <w:t xml:space="preserve">ENTIDAD: </w:t>
+      </w:r>
+      <w:r>
+        <w:rPr>
+          <w:u w:val="single"/>
+        </w:rPr>
+        <w:t>Dueño</w:t>
+      </w:r>
+    </w:p>
+    <w:p>
+      <w:r>
+        <w:t xml:space="preserve">Atributos: </w:t>
+      </w:r>
+    </w:p>
+    <w:p>
+      <w:pPr>
+        <w:pStyle w:val="ListParagraph"/>
+        <w:numPr>
+          <w:ilvl w:val="0"/>
+          <w:numId w:val="1"/>
+        </w:numPr>
+        <w:rPr>
+          <w:i/>
+          <w:iCs/>
+        </w:rPr>
+      </w:pPr>
+      <w:r>
+        <w:rPr>
+          <w:u w:val="single"/>
+        </w:rPr>
+        <w:t>Código</w:t>
+      </w:r>
+      <w:r>
+        <w:t xml:space="preserve"> </w:t>
+      </w:r>
+      <w:r>
+        <w:t xml:space="preserve">(clave primaria) </w:t>
+      </w:r>
+      <w:r>
+        <w:rPr>
+          <w:i/>
+          <w:iCs/>
+        </w:rPr>
+        <w:t>(número entero de 6 d</w:t>
+      </w:r>
+      <w:r>
+        <w:rPr>
+          <w:i/>
+          <w:iCs/>
+        </w:rPr>
+        <w:t>í</w:t>
+      </w:r>
+      <w:r>
+        <w:rPr>
+          <w:i/>
+          <w:iCs/>
+        </w:rPr>
+        <w:t>gitos)</w:t>
+      </w:r>
+    </w:p>
+    <w:p>
+      <w:pPr>
+        <w:pStyle w:val="ListParagraph"/>
+        <w:numPr>
+          <w:ilvl w:val="0"/>
+          <w:numId w:val="1"/>
+        </w:numPr>
+      </w:pPr>
+      <w:r>
+        <w:t xml:space="preserve">Nombre </w:t>
+      </w:r>
+      <w:r>
+        <w:t>completo</w:t>
+      </w:r>
+    </w:p>
+    <w:p>
+      <w:pPr>
+        <w:pStyle w:val="ListParagraph"/>
+        <w:numPr>
+          <w:ilvl w:val="1"/>
+          <w:numId w:val="1"/>
+        </w:numPr>
+      </w:pPr>
+      <w:r>
+        <w:t xml:space="preserve">Nombre </w:t>
+      </w:r>
+      <w:r>
+        <w:rPr>
+          <w:i/>
+          <w:iCs/>
+        </w:rPr>
+        <w:t>(texto de 50 caracteres)</w:t>
+      </w:r>
+    </w:p>
+    <w:p>
+      <w:pPr>
+        <w:pStyle w:val="ListParagraph"/>
+        <w:numPr>
+          <w:ilvl w:val="1"/>
+          <w:numId w:val="1"/>
+        </w:numPr>
+      </w:pPr>
+      <w:r>
+        <w:t xml:space="preserve">Apellido 1 </w:t>
+      </w:r>
+      <w:r>
+        <w:rPr>
+          <w:i/>
+          <w:iCs/>
+        </w:rPr>
+        <w:t>(texto de 50 caracteres)</w:t>
+      </w:r>
+    </w:p>
+    <w:p>
+      <w:pPr>
+        <w:pStyle w:val="ListParagraph"/>
+        <w:numPr>
+          <w:ilvl w:val="1"/>
+          <w:numId w:val="1"/>
+        </w:numPr>
+      </w:pPr>
+      <w:r>
+        <w:t xml:space="preserve">Apellido 2 </w:t>
+      </w:r>
+      <w:r>
+        <w:rPr>
+          <w:i/>
+          <w:iCs/>
+        </w:rPr>
+        <w:t>(texto de 50 caracteres)</w:t>
+      </w:r>
+    </w:p>
+    <w:p>
+      <w:pPr>
+        <w:pStyle w:val="ListParagraph"/>
+        <w:numPr>
+          <w:ilvl w:val="0"/>
+          <w:numId w:val="1"/>
+        </w:numPr>
+        <w:rPr>
+          <w:i/>
+          <w:iCs/>
+        </w:rPr>
+      </w:pPr>
+      <w:r>
+        <w:t>Fecha</w:t>
+      </w:r>
+      <w:r>
+        <w:t xml:space="preserve"> de nacimiento </w:t>
+      </w:r>
+      <w:r>
+        <w:rPr>
+          <w:i/>
+          <w:iCs/>
+        </w:rPr>
+        <w:t>(</w:t>
+      </w:r>
+      <w:r>
+        <w:rPr>
+          <w:i/>
+          <w:iCs/>
+        </w:rPr>
+        <w:t>fecha de tipo DD/MM/YYYY</w:t>
+      </w:r>
+      <w:r>
+        <w:rPr>
+          <w:i/>
+          <w:iCs/>
+        </w:rPr>
+        <w:t>)</w:t>
+      </w:r>
+    </w:p>
+    <w:p>
+      <w:pPr>
+        <w:pStyle w:val="ListParagraph"/>
+        <w:numPr>
+          <w:ilvl w:val="0"/>
+          <w:numId w:val="1"/>
+        </w:numPr>
+        <w:rPr>
+          <w:i/>
+          <w:iCs/>
+        </w:rPr>
+      </w:pPr>
+      <w:r>
+        <w:t xml:space="preserve">Fecha de alta </w:t>
+      </w:r>
+      <w:r>
+        <w:rPr>
+          <w:i/>
+          <w:iCs/>
+        </w:rPr>
+        <w:t>(fecha de tipo DD/MM/YYYY)</w:t>
+      </w:r>
+    </w:p>
+    <w:p>
+      <w:pPr>
+        <w:pStyle w:val="ListParagraph"/>
+        <w:numPr>
+          <w:ilvl w:val="0"/>
+          <w:numId w:val="1"/>
+        </w:numPr>
+        <w:rPr>
+          <w:i/>
+          <w:iCs/>
+        </w:rPr>
+      </w:pPr>
+      <w:r>
+        <w:t xml:space="preserve">Correo electrónico </w:t>
+      </w:r>
+      <w:r>
+        <w:rPr>
+          <w:i/>
+          <w:iCs/>
+        </w:rPr>
+        <w:t>(texto de 50 caracteres)</w:t>
+      </w:r>
+      <w:r>
+        <w:t xml:space="preserve"> </w:t>
+      </w:r>
+    </w:p>
+    <w:p>
+      <w:pPr>
+        <w:pStyle w:val="ListParagraph"/>
+        <w:numPr>
+          <w:ilvl w:val="0"/>
+          <w:numId w:val="1"/>
+        </w:numPr>
+        <w:rPr>
+          <w:i/>
+          <w:iCs/>
+        </w:rPr>
+      </w:pPr>
+      <w:r>
+        <w:t xml:space="preserve">Teléfono </w:t>
+      </w:r>
+      <w:r>
+        <w:rPr>
+          <w:i/>
+          <w:iCs/>
+        </w:rPr>
+        <w:t>(numero entero de 12 dígitos)</w:t>
+      </w:r>
+    </w:p>
+    <w:p>
+      <w:pPr>
+        <w:pStyle w:val="ListParagraph"/>
+        <w:numPr>
+          <w:ilvl w:val="0"/>
+          <w:numId w:val="1"/>
+        </w:numPr>
+        <w:rPr>
+          <w:i/>
+          <w:iCs/>
+        </w:rPr>
+      </w:pPr>
+      <w:r>
+        <w:t>Dirección</w:t>
+      </w:r>
+    </w:p>
+    <w:p>
+      <w:pPr>
+        <w:pStyle w:val="ListParagraph"/>
+        <w:numPr>
+          <w:ilvl w:val="1"/>
+          <w:numId w:val="1"/>
+        </w:numPr>
+        <w:rPr>
+          <w:i/>
+          <w:iCs/>
+        </w:rPr>
+      </w:pPr>
+      <w:r>
+        <w:t>Calle</w:t>
+      </w:r>
+    </w:p>
+    <w:p>
+      <w:pPr>
+        <w:pStyle w:val="ListParagraph"/>
+        <w:numPr>
+          <w:ilvl w:val="2"/>
+          <w:numId w:val="1"/>
+        </w:numPr>
+        <w:rPr>
+          <w:i/>
+          <w:iCs/>
+        </w:rPr>
+      </w:pPr>
+      <w:r>
+        <w:t>Nombre (texto de 50 caracteres)</w:t>
+      </w:r>
+    </w:p>
+    <w:p>
+      <w:pPr>
+        <w:pStyle w:val="ListParagraph"/>
+        <w:numPr>
+          <w:ilvl w:val="2"/>
+          <w:numId w:val="1"/>
+        </w:numPr>
+        <w:rPr>
+          <w:i/>
+          <w:iCs/>
+        </w:rPr>
+      </w:pPr>
+      <w:r>
+        <w:t xml:space="preserve">Tipo de vía </w:t>
+      </w:r>
+      <w:r>
+        <w:rPr>
+          <w:i/>
+          <w:iCs/>
+        </w:rPr>
+        <w:t>(texto de 20 caracteres)</w:t>
+      </w:r>
+    </w:p>
+    <w:p>
+      <w:pPr>
+        <w:pStyle w:val="ListParagraph"/>
+        <w:numPr>
+          <w:ilvl w:val="2"/>
+          <w:numId w:val="1"/>
+        </w:numPr>
+        <w:rPr>
+          <w:i/>
+          <w:iCs/>
+        </w:rPr>
+      </w:pPr>
+      <w:r>
+        <w:t xml:space="preserve">Número </w:t>
+      </w:r>
+      <w:r>
+        <w:rPr>
+          <w:i/>
+          <w:iCs/>
+        </w:rPr>
+        <w:t xml:space="preserve">(número entero de 5 dígitos) </w:t>
+      </w:r>
+    </w:p>
+    <w:p>
+      <w:pPr>
+        <w:pStyle w:val="ListParagraph"/>
+        <w:numPr>
+          <w:ilvl w:val="1"/>
+          <w:numId w:val="1"/>
+        </w:numPr>
+        <w:rPr>
+          <w:i/>
+          <w:iCs/>
+        </w:rPr>
+      </w:pPr>
+      <w:r>
+        <w:t xml:space="preserve">Código postal </w:t>
+      </w:r>
+      <w:r>
+        <w:rPr>
+          <w:i/>
+          <w:iCs/>
+        </w:rPr>
+        <w:t>(número entero de 5 dígitos)</w:t>
+      </w:r>
+    </w:p>
+    <w:p>
+      <w:pPr>
+        <w:pStyle w:val="ListParagraph"/>
+        <w:numPr>
+          <w:ilvl w:val="1"/>
+          <w:numId w:val="1"/>
+        </w:numPr>
+      </w:pPr>
+      <w:r>
+        <w:t xml:space="preserve">País </w:t>
+      </w:r>
+      <w:r>
+        <w:rPr>
+          <w:i/>
+          <w:iCs/>
+        </w:rPr>
+        <w:t>(texto de 50 caracteres)</w:t>
+      </w:r>
+    </w:p>
+    <w:p>
+      <w:pPr>
+        <w:pStyle w:val="ListParagraph"/>
+        <w:numPr>
+          <w:ilvl w:val="1"/>
+          <w:numId w:val="1"/>
+        </w:numPr>
+      </w:pPr>
+      <w:r>
+        <w:t xml:space="preserve">Región </w:t>
+      </w:r>
+      <w:r>
+        <w:rPr>
+          <w:i/>
+          <w:iCs/>
+        </w:rPr>
+        <w:t>(texto de 50 caracteres)</w:t>
+      </w:r>
+    </w:p>
     <w:p/>
     <w:p>
       <w:r>
-        <w:rPr>
-          <w:u w:val="single"/>
-        </w:rPr>
-        <w:t xml:space="preserve">ENTIDAD: </w:t>
-      </w:r>
-      <w:r>
-        <w:rPr>
-          <w:u w:val="single"/>
-        </w:rPr>
-        <w:t>Dueño</w:t>
-      </w:r>
-    </w:p>
-    <w:p>
-      <w:r>
-        <w:t xml:space="preserve">Atributos: </w:t>
-      </w:r>
-    </w:p>
-    <w:p>
-      <w:pPr>
-        <w:pStyle w:val="ListParagraph"/>
-        <w:numPr>
-          <w:ilvl w:val="0"/>
-          <w:numId w:val="1"/>
-        </w:numPr>
-        <w:rPr>
-          <w:i/>
-          <w:iCs/>
-        </w:rPr>
-      </w:pPr>
-      <w:r>
-        <w:rPr>
-          <w:u w:val="single"/>
-        </w:rPr>
-        <w:t>Código</w:t>
-      </w:r>
-      <w:r>
-        <w:t xml:space="preserve"> </w:t>
-      </w:r>
-      <w:r>
-        <w:t xml:space="preserve">(clave primaria) </w:t>
-      </w:r>
-      <w:r>
-        <w:rPr>
-          <w:i/>
-          <w:iCs/>
-        </w:rPr>
-        <w:t>(número entero de 6 d</w:t>
-      </w:r>
-      <w:r>
-        <w:rPr>
-          <w:i/>
-          <w:iCs/>
-        </w:rPr>
-        <w:t>í</w:t>
-      </w:r>
-      <w:r>
-        <w:rPr>
-          <w:i/>
-          <w:iCs/>
-        </w:rPr>
-        <w:t>gitos)</w:t>
-      </w:r>
-    </w:p>
-    <w:p>
-      <w:pPr>
-        <w:pStyle w:val="ListParagraph"/>
-        <w:numPr>
-          <w:ilvl w:val="0"/>
-          <w:numId w:val="1"/>
-        </w:numPr>
-      </w:pPr>
-      <w:r>
-        <w:t xml:space="preserve">Nombre </w:t>
-      </w:r>
-      <w:r>
-        <w:t>completo</w:t>
-      </w:r>
-    </w:p>
-    <w:p>
-      <w:pPr>
-        <w:pStyle w:val="ListParagraph"/>
-        <w:numPr>
-          <w:ilvl w:val="1"/>
-          <w:numId w:val="1"/>
-        </w:numPr>
-      </w:pPr>
-      <w:r>
-        <w:t xml:space="preserve">Nombre </w:t>
-      </w:r>
-      <w:r>
-        <w:rPr>
-          <w:i/>
-          <w:iCs/>
-        </w:rPr>
-        <w:t>(texto de 50 caracteres)</w:t>
-      </w:r>
-    </w:p>
-    <w:p>
-      <w:pPr>
-        <w:pStyle w:val="ListParagraph"/>
-        <w:numPr>
-          <w:ilvl w:val="1"/>
-          <w:numId w:val="1"/>
-        </w:numPr>
-      </w:pPr>
-      <w:r>
-        <w:t xml:space="preserve">Apellido 1 </w:t>
-      </w:r>
-      <w:r>
-        <w:rPr>
-          <w:i/>
-          <w:iCs/>
-        </w:rPr>
-        <w:t>(texto de 50 caracteres)</w:t>
-      </w:r>
-    </w:p>
-    <w:p>
-      <w:pPr>
-        <w:pStyle w:val="ListParagraph"/>
-        <w:numPr>
-          <w:ilvl w:val="1"/>
-          <w:numId w:val="1"/>
-        </w:numPr>
-      </w:pPr>
-      <w:r>
-        <w:t xml:space="preserve">Apellido 2 </w:t>
-      </w:r>
-      <w:r>
-        <w:rPr>
-          <w:i/>
-          <w:iCs/>
-        </w:rPr>
-        <w:t>(texto de 50 caracteres)</w:t>
-      </w:r>
-    </w:p>
-    <w:p>
-      <w:pPr>
-        <w:pStyle w:val="ListParagraph"/>
-        <w:numPr>
-          <w:ilvl w:val="0"/>
-          <w:numId w:val="1"/>
-        </w:numPr>
-        <w:rPr>
-          <w:i/>
-          <w:iCs/>
-        </w:rPr>
-      </w:pPr>
-      <w:r>
-        <w:t>Fecha</w:t>
-      </w:r>
-      <w:r>
-        <w:t xml:space="preserve"> de nacimiento </w:t>
-      </w:r>
-      <w:r>
-        <w:rPr>
-          <w:i/>
-          <w:iCs/>
-        </w:rPr>
-        <w:t>(</w:t>
-      </w:r>
-      <w:r>
-        <w:rPr>
-          <w:i/>
-          <w:iCs/>
-        </w:rPr>
-        <w:t>fecha de tipo DD/MM/YYYY</w:t>
-      </w:r>
-      <w:r>
-        <w:rPr>
-          <w:i/>
-          <w:iCs/>
-        </w:rPr>
-        <w:t>)</w:t>
-      </w:r>
-    </w:p>
-    <w:p>
-      <w:pPr>
-        <w:pStyle w:val="ListParagraph"/>
-        <w:numPr>
-          <w:ilvl w:val="0"/>
-          <w:numId w:val="1"/>
-        </w:numPr>
-        <w:rPr>
-          <w:i/>
-          <w:iCs/>
-        </w:rPr>
-      </w:pPr>
-      <w:r>
-        <w:t xml:space="preserve">Fecha de alta </w:t>
-      </w:r>
-      <w:r>
-        <w:rPr>
-          <w:i/>
-          <w:iCs/>
-        </w:rPr>
-        <w:t>(fecha de tipo DD/MM/YYYY)</w:t>
-      </w:r>
-    </w:p>
-    <w:p>
-      <w:pPr>
-        <w:pStyle w:val="ListParagraph"/>
-        <w:numPr>
-          <w:ilvl w:val="0"/>
-          <w:numId w:val="1"/>
-        </w:numPr>
-        <w:rPr>
-          <w:i/>
-          <w:iCs/>
-        </w:rPr>
-      </w:pPr>
-      <w:r>
-        <w:t xml:space="preserve">Correo electrónico </w:t>
-      </w:r>
-      <w:r>
-        <w:rPr>
-          <w:i/>
-          <w:iCs/>
-        </w:rPr>
-        <w:t>(texto de 50 caracteres)</w:t>
-      </w:r>
-      <w:r>
-        <w:t xml:space="preserve"> </w:t>
-      </w:r>
-    </w:p>
-    <w:p>
-      <w:pPr>
-        <w:pStyle w:val="ListParagraph"/>
-        <w:numPr>
-          <w:ilvl w:val="0"/>
-          <w:numId w:val="1"/>
-        </w:numPr>
-        <w:rPr>
-          <w:i/>
-          <w:iCs/>
-        </w:rPr>
-      </w:pPr>
-      <w:r>
-        <w:t xml:space="preserve">Teléfono </w:t>
-      </w:r>
-      <w:r>
-        <w:rPr>
-          <w:i/>
-          <w:iCs/>
-        </w:rPr>
-        <w:t>(numero entero de 12 dígitos)</w:t>
-      </w:r>
-    </w:p>
-    <w:p>
-      <w:pPr>
-        <w:pStyle w:val="ListParagraph"/>
-        <w:numPr>
-          <w:ilvl w:val="0"/>
-          <w:numId w:val="1"/>
-        </w:numPr>
-        <w:rPr>
-          <w:i/>
-          <w:iCs/>
-        </w:rPr>
-      </w:pPr>
-      <w:r>
-        <w:t>Dirección</w:t>
-      </w:r>
-    </w:p>
-    <w:p>
-      <w:pPr>
-        <w:pStyle w:val="ListParagraph"/>
-        <w:numPr>
-          <w:ilvl w:val="1"/>
-          <w:numId w:val="1"/>
-        </w:numPr>
-        <w:rPr>
-          <w:i/>
-          <w:iCs/>
-        </w:rPr>
-      </w:pPr>
-      <w:r>
-        <w:t>Calle</w:t>
-      </w:r>
-    </w:p>
-    <w:p>
-      <w:pPr>
-        <w:pStyle w:val="ListParagraph"/>
-        <w:numPr>
-          <w:ilvl w:val="2"/>
-          <w:numId w:val="1"/>
-        </w:numPr>
-        <w:rPr>
-          <w:i/>
-          <w:iCs/>
-        </w:rPr>
-      </w:pPr>
-      <w:r>
-        <w:t>Nombre (texto de 50 caracteres)</w:t>
-      </w:r>
-    </w:p>
-    <w:p>
-      <w:pPr>
-        <w:pStyle w:val="ListParagraph"/>
-        <w:numPr>
-          <w:ilvl w:val="2"/>
-          <w:numId w:val="1"/>
-        </w:numPr>
-        <w:rPr>
-          <w:i/>
-          <w:iCs/>
-        </w:rPr>
-      </w:pPr>
-      <w:r>
-        <w:t xml:space="preserve">Tipo de vía </w:t>
-      </w:r>
-      <w:r>
-        <w:rPr>
-          <w:i/>
-          <w:iCs/>
-        </w:rPr>
-        <w:t>(texto de 20 caracteres)</w:t>
-      </w:r>
-    </w:p>
-    <w:p>
-      <w:pPr>
-        <w:pStyle w:val="ListParagraph"/>
-        <w:numPr>
-          <w:ilvl w:val="2"/>
-          <w:numId w:val="1"/>
-        </w:numPr>
-        <w:rPr>
-          <w:i/>
-          <w:iCs/>
-        </w:rPr>
-      </w:pPr>
-      <w:r>
-        <w:t xml:space="preserve">Número </w:t>
-      </w:r>
-      <w:r>
-        <w:rPr>
-          <w:i/>
-          <w:iCs/>
-        </w:rPr>
-        <w:t xml:space="preserve">(número entero de 5 dígitos) </w:t>
-      </w:r>
-    </w:p>
-    <w:p>
-      <w:pPr>
-        <w:pStyle w:val="ListParagraph"/>
-        <w:numPr>
-          <w:ilvl w:val="1"/>
-          <w:numId w:val="1"/>
-        </w:numPr>
-        <w:rPr>
-          <w:i/>
-          <w:iCs/>
-        </w:rPr>
-      </w:pPr>
-      <w:r>
-        <w:t xml:space="preserve">Código postal </w:t>
-      </w:r>
-      <w:r>
-        <w:rPr>
-          <w:i/>
-          <w:iCs/>
-        </w:rPr>
-        <w:t>(número entero de 5 dígitos)</w:t>
-      </w:r>
-    </w:p>
-    <w:p>
-      <w:pPr>
-        <w:pStyle w:val="ListParagraph"/>
-        <w:numPr>
-          <w:ilvl w:val="1"/>
-          <w:numId w:val="1"/>
-        </w:numPr>
-      </w:pPr>
-      <w:r>
-        <w:t xml:space="preserve">País </w:t>
-      </w:r>
-      <w:r>
-        <w:rPr>
-          <w:i/>
-          <w:iCs/>
-        </w:rPr>
-        <w:t>(texto de 50 caracteres)</w:t>
-      </w:r>
-    </w:p>
-    <w:p>
-      <w:pPr>
-        <w:pStyle w:val="ListParagraph"/>
-        <w:numPr>
-          <w:ilvl w:val="1"/>
-          <w:numId w:val="1"/>
-        </w:numPr>
-      </w:pPr>
-      <w:r>
-        <w:t xml:space="preserve">Región </w:t>
-      </w:r>
-      <w:r>
-        <w:rPr>
-          <w:i/>
-          <w:iCs/>
-        </w:rPr>
-        <w:t>(texto de 50 caracteres)</w:t>
-      </w:r>
-    </w:p>
-    <w:p/>
-    <w:p>
-      <w:r>
         <w:t>Relaciones de</w:t>
       </w:r>
       <w:r>
@@ -1021,15 +1005,7 @@
         </w:numPr>
       </w:pPr>
       <w:r>
-        <w:t>Animal (1,1) –(pertenece a)– (</w:t>
-      </w:r>
-      <w:proofErr w:type="gramStart"/>
-      <w:r>
-        <w:t>1,n</w:t>
-      </w:r>
-      <w:proofErr w:type="gramEnd"/>
-      <w:r>
-        <w:t xml:space="preserve">) </w:t>
+        <w:t xml:space="preserve">Animal (1,1) –(pertenece a)– (1,n) </w:t>
       </w:r>
       <w:r>
         <w:rPr>
@@ -1565,15 +1541,7 @@
         <w:t>Medicamento</w:t>
       </w:r>
       <w:r>
-        <w:t xml:space="preserve"> (1,1) –(es de tipo)– (</w:t>
-      </w:r>
-      <w:proofErr w:type="gramStart"/>
-      <w:r>
-        <w:t>1,n</w:t>
-      </w:r>
-      <w:proofErr w:type="gramEnd"/>
-      <w:r>
-        <w:t>) Tipo medicamento</w:t>
+        <w:t xml:space="preserve"> (1,1) –(es de tipo)– (1,n) Tipo medicamento</w:t>
       </w:r>
     </w:p>
     <w:p>
@@ -1592,15 +1560,7 @@
         <w:t>Medicamento</w:t>
       </w:r>
       <w:r>
-        <w:t xml:space="preserve"> (</w:t>
-      </w:r>
-      <w:proofErr w:type="gramStart"/>
-      <w:r>
-        <w:t>1,n</w:t>
-      </w:r>
-      <w:proofErr w:type="gramEnd"/>
-      <w:r>
-        <w:t>) –(proveído por)– (1,n) Proveedor</w:t>
+        <w:t xml:space="preserve"> (1,n) –(proveído por)– (1,n) Proveedor</w:t>
       </w:r>
     </w:p>
     <w:p/>
@@ -1693,15 +1653,7 @@
         </w:rPr>
       </w:pPr>
       <w:r>
-        <w:t>Medicamento (1,1) –(es de tipo)– (</w:t>
-      </w:r>
-      <w:proofErr w:type="gramStart"/>
-      <w:r>
-        <w:t>1,n</w:t>
-      </w:r>
-      <w:proofErr w:type="gramEnd"/>
-      <w:r>
-        <w:t xml:space="preserve">) </w:t>
+        <w:t xml:space="preserve">Medicamento (1,1) –(es de tipo)– (1,n) </w:t>
       </w:r>
       <w:r>
         <w:rPr>
@@ -2046,15 +1998,7 @@
         </w:numPr>
       </w:pPr>
       <w:r>
-        <w:t>Medicamento (</w:t>
-      </w:r>
-      <w:proofErr w:type="gramStart"/>
-      <w:r>
-        <w:t>1,n</w:t>
-      </w:r>
-      <w:proofErr w:type="gramEnd"/>
-      <w:r>
-        <w:t xml:space="preserve">) –(proveído por)– (1,n) </w:t>
+        <w:t xml:space="preserve">Medicamento (1,n) –(proveído por)– (1,n) </w:t>
       </w:r>
       <w:r>
         <w:rPr>
@@ -2383,15 +2327,7 @@
         <w:t>Consulta</w:t>
       </w:r>
       <w:r>
-        <w:t xml:space="preserve"> (1,1) –(ocurre en)– (</w:t>
-      </w:r>
-      <w:proofErr w:type="gramStart"/>
-      <w:r>
-        <w:t>0,n</w:t>
-      </w:r>
-      <w:proofErr w:type="gramEnd"/>
-      <w:r>
-        <w:t>) Sala</w:t>
+        <w:t xml:space="preserve"> (1,1) –(ocurre en)– (0,n) Sala</w:t>
       </w:r>
     </w:p>
     <w:p>
@@ -2677,6 +2613,10 @@
           <w:ilvl w:val="0"/>
           <w:numId w:val="1"/>
         </w:numPr>
+        <w:rPr>
+          <w:i/>
+          <w:iCs/>
+        </w:rPr>
       </w:pPr>
       <w:r>
         <w:t xml:space="preserve">Fecha </w:t>
@@ -2686,26 +2626,7 @@
           <w:i/>
           <w:iCs/>
         </w:rPr>
-        <w:t>(fecha de tipo DD/MM/YYYY)</w:t>
-      </w:r>
-    </w:p>
-    <w:p>
-      <w:pPr>
-        <w:pStyle w:val="ListParagraph"/>
-        <w:numPr>
-          <w:ilvl w:val="0"/>
-          <w:numId w:val="1"/>
-        </w:numPr>
-      </w:pPr>
-      <w:r>
-        <w:t xml:space="preserve">Hora </w:t>
-      </w:r>
-      <w:r>
-        <w:rPr>
-          <w:i/>
-          <w:iCs/>
-        </w:rPr>
-        <w:t>(horario de tipo HH:MM)</w:t>
+        <w:t>(fecha de tipo DD/MM/YYYY HH:MM)</w:t>
       </w:r>
     </w:p>
     <w:p>
@@ -2757,23 +2678,7 @@
           <w:i/>
           <w:iCs/>
         </w:rPr>
-        <w:t>”, “completada”, “</w:t>
-      </w:r>
-      <w:proofErr w:type="gramStart"/>
-      <w:r>
-        <w:rPr>
-          <w:i/>
-          <w:iCs/>
-        </w:rPr>
-        <w:t>cancelada“</w:t>
-      </w:r>
-      <w:proofErr w:type="gramEnd"/>
-      <w:r>
-        <w:rPr>
-          <w:i/>
-          <w:iCs/>
-        </w:rPr>
-        <w:t>) )</w:t>
+        <w:t>”, “completada”, “cancelada“) )</w:t>
       </w:r>
     </w:p>
     <w:p>
@@ -2819,15 +2724,7 @@
         <w:t>Cita</w:t>
       </w:r>
       <w:r>
-        <w:t xml:space="preserve"> (1,1) –(paciente citado)– (</w:t>
-      </w:r>
-      <w:proofErr w:type="gramStart"/>
-      <w:r>
-        <w:t>1,n</w:t>
-      </w:r>
-      <w:proofErr w:type="gramEnd"/>
-      <w:r>
-        <w:t xml:space="preserve">) </w:t>
+        <w:t xml:space="preserve"> (1,1) –(paciente citado)– (1,n) </w:t>
       </w:r>
       <w:r>
         <w:t>Animal</w:t>
@@ -2972,15 +2869,7 @@
         <w:t>Sección</w:t>
       </w:r>
       <w:r>
-        <w:t xml:space="preserve"> (</w:t>
-      </w:r>
-      <w:proofErr w:type="gramStart"/>
-      <w:r>
-        <w:t>0,n</w:t>
-      </w:r>
-      <w:proofErr w:type="gramEnd"/>
-      <w:r>
-        <w:t xml:space="preserve">) –(pertenece a)– (1,1) </w:t>
+        <w:t xml:space="preserve"> (0,n) –(pertenece a)– (1,1) </w:t>
       </w:r>
       <w:r>
         <w:t>Sala</w:t>
@@ -3138,15 +3027,7 @@
         <w:t>Consulta</w:t>
       </w:r>
       <w:r>
-        <w:t xml:space="preserve"> (1,1) –(ocurre en)– (</w:t>
-      </w:r>
-      <w:proofErr w:type="gramStart"/>
-      <w:r>
-        <w:t>0,n</w:t>
-      </w:r>
-      <w:proofErr w:type="gramEnd"/>
-      <w:r>
-        <w:t xml:space="preserve">) </w:t>
+        <w:t xml:space="preserve"> (1,1) –(ocurre en)– (0,n) </w:t>
       </w:r>
       <w:r>
         <w:rPr>
@@ -3165,15 +3046,7 @@
         </w:numPr>
       </w:pPr>
       <w:r>
-        <w:t>Sección (</w:t>
-      </w:r>
-      <w:proofErr w:type="gramStart"/>
-      <w:r>
-        <w:t>0,n</w:t>
-      </w:r>
-      <w:proofErr w:type="gramEnd"/>
-      <w:r>
-        <w:t xml:space="preserve">) –(pertenece a)– (1,1) </w:t>
+        <w:t xml:space="preserve">Sección (0,n) –(pertenece a)– (1,1) </w:t>
       </w:r>
       <w:r>
         <w:rPr>
@@ -3304,7 +3177,6 @@
       <w:r>
         <w:t xml:space="preserve"> (</w:t>
       </w:r>
-      <w:proofErr w:type="gramStart"/>
       <w:r>
         <w:t>1</w:t>
       </w:r>
@@ -3314,7 +3186,6 @@
       <w:r>
         <w:t>n</w:t>
       </w:r>
-      <w:proofErr w:type="gramEnd"/>
       <w:r>
         <w:t>) –(</w:t>
       </w:r>
@@ -3390,11 +3261,9 @@
       <w:r>
         <w:t>(</w:t>
       </w:r>
-      <w:proofErr w:type="gramStart"/>
       <w:r>
         <w:t>1,n</w:t>
       </w:r>
-      <w:proofErr w:type="gramEnd"/>
       <w:r>
         <w:t>) –(</w:t>
       </w:r>
@@ -3533,11 +3402,9 @@
       <w:r>
         <w:t>(</w:t>
       </w:r>
-      <w:proofErr w:type="gramStart"/>
       <w:r>
         <w:t>1,n</w:t>
       </w:r>
-      <w:proofErr w:type="gramEnd"/>
       <w:r>
         <w:t xml:space="preserve">) –(es </w:t>
       </w:r>
@@ -4001,15 +3868,7 @@
         </w:numPr>
       </w:pPr>
       <w:r>
-        <w:t>Sala de cirugía (</w:t>
-      </w:r>
-      <w:proofErr w:type="gramStart"/>
-      <w:r>
-        <w:t>1,n</w:t>
-      </w:r>
-      <w:proofErr w:type="gramEnd"/>
-      <w:r>
-        <w:t xml:space="preserve">) –(es operada por)– (0,n) </w:t>
+        <w:t xml:space="preserve">Sala de cirugía (1,n) –(es operada por)– (0,n) </w:t>
       </w:r>
       <w:r>
         <w:rPr>
@@ -4036,6 +3895,20 @@
           <w:bCs/>
         </w:rPr>
         <w:t>Empleado</w:t>
+      </w:r>
+      <w:r>
+        <w:rPr>
+          <w:b/>
+          <w:bCs/>
+        </w:rPr>
+        <w:t xml:space="preserve"> </w:t>
+      </w:r>
+      <w:r>
+        <w:rPr>
+          <w:b/>
+          <w:bCs/>
+        </w:rPr>
+        <w:tab/>
       </w:r>
     </w:p>
     <w:sectPr>

</xml_diff>